<commit_message>
update log in + new stuff
</commit_message>
<xml_diff>
--- a/הערות.docx
+++ b/הערות.docx
@@ -4,151 +4,15 @@
   <w:body>
     <w:p>
       <w:pPr>
+        <w:ind w:left="360"/>
         <w:rPr>
-          <w:rFonts w:hint="cs"/>
-          <w:b/>
-          <w:bCs/>
-          <w:u w:val="single"/>
           <w:rtl/>
         </w:rPr>
       </w:pPr>
-      <w:r>
-        <w:rPr>
-          <w:rFonts w:hint="cs"/>
-          <w:b/>
-          <w:bCs/>
-          <w:u w:val="single"/>
-          <w:rtl/>
-        </w:rPr>
-        <w:t>הערות:</w:t>
-      </w:r>
     </w:p>
     <w:p>
       <w:pPr>
-        <w:pStyle w:val="ListParagraph"/>
-        <w:numPr>
-          <w:ilvl w:val="0"/>
-          <w:numId w:val="1"/>
-        </w:numPr>
         <w:rPr>
-          <w:rFonts w:hint="cs"/>
-        </w:rPr>
-      </w:pPr>
-      <w:r>
-        <w:rPr>
-          <w:rFonts w:hint="cs"/>
-          <w:rtl/>
-        </w:rPr>
-        <w:t xml:space="preserve">להשתמש בקובץ </w:t>
-      </w:r>
-      <w:proofErr w:type="spellStart"/>
-      <w:r>
-        <w:t>index.php</w:t>
-      </w:r>
-      <w:proofErr w:type="spellEnd"/>
-      <w:r>
-        <w:rPr>
-          <w:rFonts w:hint="cs"/>
-          <w:rtl/>
-        </w:rPr>
-        <w:t xml:space="preserve"> כדף הבית</w:t>
-      </w:r>
-    </w:p>
-    <w:p>
-      <w:pPr>
-        <w:pStyle w:val="ListParagraph"/>
-        <w:numPr>
-          <w:ilvl w:val="0"/>
-          <w:numId w:val="1"/>
-        </w:numPr>
-      </w:pPr>
-      <w:r>
-        <w:rPr>
-          <w:rFonts w:hint="cs"/>
-          <w:rtl/>
-        </w:rPr>
-        <w:t xml:space="preserve">להשתמש רק בקובץ </w:t>
-      </w:r>
-      <w:r>
-        <w:t>styles.css</w:t>
-      </w:r>
-      <w:r>
-        <w:rPr>
-          <w:rFonts w:hint="cs"/>
-          <w:rtl/>
-        </w:rPr>
-        <w:t xml:space="preserve"> כקובץ עיצוב. לא ליצור כמה קבצי עיצוב.</w:t>
-      </w:r>
-    </w:p>
-    <w:p>
-      <w:pPr>
-        <w:pStyle w:val="ListParagraph"/>
-        <w:numPr>
-          <w:ilvl w:val="0"/>
-          <w:numId w:val="1"/>
-        </w:numPr>
-        <w:rPr>
-          <w:rFonts w:hint="cs"/>
-        </w:rPr>
-      </w:pPr>
-      <w:r>
-        <w:rPr>
-          <w:rFonts w:hint="cs"/>
-          <w:rtl/>
-        </w:rPr>
-        <w:t>להשתדל לעשות עיצוב בקלאסים לא ב</w:t>
-      </w:r>
-      <w:r>
-        <w:t>id</w:t>
-      </w:r>
-    </w:p>
-    <w:p>
-      <w:pPr>
-        <w:pStyle w:val="ListParagraph"/>
-        <w:numPr>
-          <w:ilvl w:val="0"/>
-          <w:numId w:val="1"/>
-        </w:numPr>
-        <w:rPr>
-          <w:rFonts w:hint="cs"/>
-        </w:rPr>
-      </w:pPr>
-      <w:r>
-        <w:rPr>
-          <w:rFonts w:hint="cs"/>
-          <w:rtl/>
-        </w:rPr>
-        <w:t xml:space="preserve">קובץ חדש בסימות </w:t>
-      </w:r>
-      <w:proofErr w:type="spellStart"/>
-      <w:r>
-        <w:t>php</w:t>
-      </w:r>
-      <w:proofErr w:type="spellEnd"/>
-      <w:r>
-        <w:rPr>
-          <w:rFonts w:hint="cs"/>
-          <w:rtl/>
-        </w:rPr>
-        <w:t xml:space="preserve"> לא </w:t>
-      </w:r>
-      <w:r>
-        <w:t>HTML</w:t>
-      </w:r>
-    </w:p>
-    <w:p>
-      <w:pPr>
-        <w:ind w:left="360"/>
-        <w:rPr>
-          <w:rFonts w:hint="cs"/>
-          <w:rtl/>
-        </w:rPr>
-      </w:pPr>
-    </w:p>
-    <w:p>
-      <w:pPr>
-        <w:rPr>
-          <w:rFonts w:hint="cs"/>
           <w:b/>
           <w:bCs/>
           <w:u w:val="single"/>
@@ -173,23 +37,16 @@
           <w:ilvl w:val="0"/>
           <w:numId w:val="1"/>
         </w:numPr>
+        <w:rPr>
+          <w:rFonts w:hint="cs"/>
+        </w:rPr>
       </w:pPr>
       <w:r>
         <w:rPr>
           <w:rFonts w:hint="cs"/>
           <w:rtl/>
         </w:rPr>
-        <w:t>לסדר את העיצוב ב</w:t>
-      </w:r>
-      <w:r>
-        <w:t>bootstrap</w:t>
-      </w:r>
-      <w:r>
-        <w:rPr>
-          <w:rFonts w:hint="cs"/>
-          <w:rtl/>
-        </w:rPr>
-        <w:t xml:space="preserve"> (רספונסיבי)</w:t>
+        <w:t>לשנות את הצד של שם משתמש + סיסמא לימין</w:t>
       </w:r>
     </w:p>
     <w:p>
@@ -208,27 +65,7 @@
           <w:rFonts w:hint="cs"/>
           <w:rtl/>
         </w:rPr>
-        <w:t xml:space="preserve">אפשרו מומלצת: לשים תפריט </w:t>
-      </w:r>
-      <w:r>
-        <w:t>header</w:t>
-      </w:r>
-      <w:r>
-        <w:rPr>
-          <w:rFonts w:hint="cs"/>
-          <w:rtl/>
-        </w:rPr>
-        <w:t xml:space="preserve"> ותפריט </w:t>
-      </w:r>
-      <w:r>
-        <w:t>footer</w:t>
-      </w:r>
-      <w:r>
-        <w:rPr>
-          <w:rFonts w:hint="cs"/>
-          <w:rtl/>
-        </w:rPr>
-        <w:t>.</w:t>
+        <w:t>להפוך את הלוגין לעברית והלהחליף צדדים</w:t>
       </w:r>
     </w:p>
     <w:p>
@@ -238,20 +75,7 @@
           <w:ilvl w:val="0"/>
           <w:numId w:val="1"/>
         </w:numPr>
-        <w:rPr>
-          <w:rFonts w:hint="cs"/>
-        </w:rPr>
-      </w:pPr>
-      <w:r>
-        <w:rPr>
-          <w:rFonts w:hint="cs"/>
-          <w:rtl/>
-        </w:rPr>
-        <w:t>לתקן את העברית ב</w:t>
-      </w:r>
-      <w:r>
-        <w:t>show data</w:t>
-      </w:r>
+      </w:pPr>
       <w:bookmarkStart w:id="0" w:name="_GoBack"/>
       <w:bookmarkEnd w:id="0"/>
     </w:p>

</xml_diff>